<commit_message>
Observaciones del maquetado entregado
</commit_message>
<xml_diff>
--- a/tecnico/src/MVP2/resources/html/alejandro.maquetado.html.observaciones.docx
+++ b/tecnico/src/MVP2/resources/html/alejandro.maquetado.html.observaciones.docx
@@ -409,6 +409,100 @@
                           <a:xfrm>
                             <a:off x="0" y="0"/>
                             <a:ext cx="5608955" cy="2756535"/>
+                          </a:xfrm>
+                          <a:prstGeom prst="rect">
+                            <a:avLst/>
+                          </a:prstGeom>
+                          <a:noFill/>
+                          <a:ln w="9525">
+                            <a:noFill/>
+                            <a:miter lim="800000"/>
+                            <a:headEnd/>
+                            <a:tailEnd/>
+                          </a:ln>
+                        </pic:spPr>
+                      </pic:pic>
+                    </a:graphicData>
+                  </a:graphic>
+                </wp:inline>
+              </w:drawing>
+            </w:r>
+          </w:p>
+        </w:tc>
+      </w:tr>
+      <w:tr>
+        <w:tc>
+          <w:tcPr>
+            <w:tcW w:w="8978" w:type="dxa"/>
+          </w:tcPr>
+          <w:p>
+            <w:pPr>
+              <w:pStyle w:val="Prrafodelista"/>
+              <w:numPr>
+                <w:ilvl w:val="0"/>
+                <w:numId w:val="1"/>
+              </w:numPr>
+              <w:rPr>
+                <w:noProof/>
+                <w:lang w:eastAsia="es-CL"/>
+              </w:rPr>
+            </w:pPr>
+            <w:r>
+              <w:rPr>
+                <w:noProof/>
+                <w:lang w:eastAsia="es-CL"/>
+              </w:rPr>
+              <w:t>Cuando la pantalla no esta maximizada el contenido del archivo se descuadra</w:t>
+            </w:r>
+          </w:p>
+        </w:tc>
+      </w:tr>
+      <w:tr>
+        <w:tc>
+          <w:tcPr>
+            <w:tcW w:w="8978" w:type="dxa"/>
+          </w:tcPr>
+          <w:p>
+            <w:pPr>
+              <w:rPr>
+                <w:noProof/>
+                <w:lang w:eastAsia="es-CL"/>
+              </w:rPr>
+            </w:pPr>
+            <w:r>
+              <w:rPr>
+                <w:noProof/>
+                <w:lang w:eastAsia="es-CL"/>
+              </w:rPr>
+              <w:lastRenderedPageBreak/>
+              <w:drawing>
+                <wp:inline distT="0" distB="0" distL="0" distR="0">
+                  <wp:extent cx="5608955" cy="3507740"/>
+                  <wp:effectExtent l="19050" t="0" r="0" b="0"/>
+                  <wp:docPr id="10" name="Imagen 10"/>
+                  <wp:cNvGraphicFramePr>
+                    <a:graphicFrameLocks xmlns:a="http://schemas.openxmlformats.org/drawingml/2006/main" noChangeAspect="1"/>
+                  </wp:cNvGraphicFramePr>
+                  <a:graphic xmlns:a="http://schemas.openxmlformats.org/drawingml/2006/main">
+                    <a:graphicData uri="http://schemas.openxmlformats.org/drawingml/2006/picture">
+                      <pic:pic xmlns:pic="http://schemas.openxmlformats.org/drawingml/2006/picture">
+                        <pic:nvPicPr>
+                          <pic:cNvPr id="0" name="Picture 10"/>
+                          <pic:cNvPicPr>
+                            <a:picLocks noChangeAspect="1" noChangeArrowheads="1"/>
+                          </pic:cNvPicPr>
+                        </pic:nvPicPr>
+                        <pic:blipFill>
+                          <a:blip r:embed="rId10"/>
+                          <a:srcRect/>
+                          <a:stretch>
+                            <a:fillRect/>
+                          </a:stretch>
+                        </pic:blipFill>
+                        <pic:spPr bwMode="auto">
+                          <a:xfrm>
+                            <a:off x="0" y="0"/>
+                            <a:ext cx="5608955" cy="3507740"/>
                           </a:xfrm>
                           <a:prstGeom prst="rect">
                             <a:avLst/>

</xml_diff>